<commit_message>
Update Lab Guide Index
</commit_message>
<xml_diff>
--- a/Labs/70-534-LabGuide-Index.docx
+++ b/Labs/70-534-LabGuide-Index.docx
@@ -58,442 +58,1189 @@
           <w:bCs/>
         </w:rPr>
       </w:pPr>
+      <w:r>
+        <w:rPr>
+          <w:b/>
+          <w:bCs/>
+        </w:rPr>
+        <w:t>Design Azure virtual networks - Extend on-premises</w:t>
+      </w:r>
+    </w:p>
+    <w:p>
+      <w:pPr>
+        <w:numPr>
+          <w:ilvl w:val="0"/>
+          <w:numId w:val="4"/>
+        </w:numPr>
+        <w:spacing w:after="100" w:afterAutospacing="1"/>
+        <w:rPr>
+          <w:b/>
+          <w:bCs/>
+        </w:rPr>
+      </w:pPr>
+      <w:r>
+        <w:rPr>
+          <w:b/>
+          <w:bCs/>
+        </w:rPr>
+        <w:t xml:space="preserve">Describe Azure VPN and Express Route architecture and design </w:t>
+      </w:r>
+    </w:p>
+    <w:p>
+      <w:pPr>
+        <w:pStyle w:val="Heading2"/>
+        <w:rPr>
+          <w:rStyle w:val="Hyperlink"/>
+        </w:rPr>
+      </w:pPr>
+      <w:r>
+        <w:t xml:space="preserve">#2 </w:t>
+      </w:r>
+      <w:hyperlink r:id="rId6" w:history="1">
+        <w:r>
+          <w:rPr>
+            <w:rStyle w:val="Hyperlink"/>
+          </w:rPr>
+          <w:t>Secure resources (20–25%)</w:t>
+        </w:r>
+      </w:hyperlink>
+    </w:p>
+    <w:p/>
+    <w:p>
+      <w:pPr>
+        <w:pStyle w:val="Heading2"/>
+      </w:pPr>
+      <w:r>
+        <w:t xml:space="preserve">#3 </w:t>
+      </w:r>
+      <w:hyperlink r:id="rId7" w:history="1">
+        <w:r>
+          <w:rPr>
+            <w:rStyle w:val="Hyperlink"/>
+          </w:rPr>
+          <w:t>Design an application storage and data access strategy (5–10%)</w:t>
+        </w:r>
+      </w:hyperlink>
+    </w:p>
+    <w:p>
+      <w:pPr>
+        <w:numPr>
+          <w:ilvl w:val="0"/>
+          <w:numId w:val="4"/>
+        </w:numPr>
+        <w:spacing w:after="100" w:afterAutospacing="1"/>
+        <w:rPr>
+          <w:b/>
+          <w:bCs/>
+        </w:rPr>
+      </w:pPr>
+      <w:r>
+        <w:rPr>
+          <w:b/>
+          <w:bCs/>
+        </w:rPr>
+        <w:t xml:space="preserve">Azure Storage Samples </w:t>
+      </w:r>
+      <w:hyperlink r:id="rId8" w:history="1">
+        <w:r>
+          <w:rPr>
+            <w:rStyle w:val="Hyperlink"/>
+          </w:rPr>
+          <w:t>https://azure.microsoft.com/en-us/resources/samples/?service=storage</w:t>
+        </w:r>
+      </w:hyperlink>
+      <w:r>
+        <w:rPr>
+          <w:b/>
+          <w:bCs/>
+        </w:rPr>
+        <w:t xml:space="preserve"> </w:t>
+      </w:r>
+    </w:p>
+    <w:p>
+      <w:pPr>
+        <w:numPr>
+          <w:ilvl w:val="0"/>
+          <w:numId w:val="4"/>
+        </w:numPr>
+        <w:spacing w:after="100" w:afterAutospacing="1"/>
+        <w:rPr>
+          <w:b/>
+          <w:bCs/>
+        </w:rPr>
+      </w:pPr>
+      <w:r>
+        <w:rPr>
+          <w:b/>
+          <w:bCs/>
+        </w:rPr>
+        <w:t>Table Labs for .NET</w:t>
+      </w:r>
+      <w:r>
+        <w:rPr>
+          <w:b/>
+          <w:bCs/>
+        </w:rPr>
+        <w:t xml:space="preserve"> </w:t>
+      </w:r>
+      <w:hyperlink r:id="rId9" w:history="1">
+        <w:r>
+          <w:rPr>
+            <w:rStyle w:val="Hyperlink"/>
+          </w:rPr>
+          <w:t>https://github.com/Azure-Samples/storage-table-dotnet-getting-started</w:t>
+        </w:r>
+      </w:hyperlink>
+      <w:r>
+        <w:rPr>
+          <w:b/>
+          <w:bCs/>
+        </w:rPr>
+        <w:t xml:space="preserve"> </w:t>
+      </w:r>
+    </w:p>
+    <w:p>
+      <w:pPr>
+        <w:numPr>
+          <w:ilvl w:val="0"/>
+          <w:numId w:val="4"/>
+        </w:numPr>
+        <w:spacing w:after="100" w:afterAutospacing="1"/>
+        <w:rPr>
+          <w:b/>
+          <w:bCs/>
+        </w:rPr>
+      </w:pPr>
+      <w:r>
+        <w:rPr>
+          <w:b/>
+          <w:bCs/>
+        </w:rPr>
+        <w:t>Blob Labs for .NET</w:t>
+      </w:r>
+      <w:r>
+        <w:rPr>
+          <w:b/>
+          <w:bCs/>
+        </w:rPr>
+        <w:br/>
+      </w:r>
+      <w:hyperlink r:id="rId10" w:history="1">
+        <w:r>
+          <w:rPr>
+            <w:rStyle w:val="Hyperlink"/>
+          </w:rPr>
+          <w:t>https://azure.microsoft.com/en-us/resources/samples/storage-blob-dotnet-getting-started/</w:t>
+        </w:r>
+      </w:hyperlink>
+      <w:r>
+        <w:rPr>
+          <w:b/>
+          <w:bCs/>
+        </w:rPr>
+        <w:br/>
+      </w:r>
+      <w:hyperlink r:id="rId11" w:history="1">
+        <w:r>
+          <w:rPr>
+            <w:rStyle w:val="Hyperlink"/>
+          </w:rPr>
+          <w:t>https://github.com/Azure-Samples/storage-blob-dotnet-getting-started</w:t>
+        </w:r>
+      </w:hyperlink>
+    </w:p>
+    <w:p>
+      <w:pPr>
+        <w:numPr>
+          <w:ilvl w:val="0"/>
+          <w:numId w:val="4"/>
+        </w:numPr>
+        <w:spacing w:after="100" w:afterAutospacing="1"/>
+        <w:rPr>
+          <w:b/>
+          <w:bCs/>
+        </w:rPr>
+      </w:pPr>
+      <w:r>
+        <w:rPr>
+          <w:b/>
+          <w:bCs/>
+        </w:rPr>
+        <w:t>SAS Labs</w:t>
+      </w:r>
+      <w:r>
+        <w:rPr>
+          <w:b/>
+          <w:bCs/>
+        </w:rPr>
+        <w:t xml:space="preserve"> </w:t>
+      </w:r>
+      <w:hyperlink r:id="rId12" w:history="1">
+        <w:r>
+          <w:rPr>
+            <w:rStyle w:val="Hyperlink"/>
+          </w:rPr>
+          <w:t>https://azure.microsoft.com/en-us/resources/samples/storage-dotnet-sas-getting-started/</w:t>
+        </w:r>
+      </w:hyperlink>
+      <w:r>
+        <w:rPr>
+          <w:b/>
+          <w:bCs/>
+        </w:rPr>
+        <w:t xml:space="preserve"> </w:t>
+      </w:r>
+    </w:p>
+    <w:p>
+      <w:pPr>
+        <w:pStyle w:val="Heading2"/>
+        <w:rPr>
+          <w:rStyle w:val="Hyperlink"/>
+        </w:rPr>
+      </w:pPr>
+      <w:r>
+        <w:t xml:space="preserve">#4 </w:t>
+      </w:r>
+      <w:hyperlink r:id="rId13" w:history="1">
+        <w:r>
+          <w:rPr>
+            <w:rStyle w:val="Hyperlink"/>
+          </w:rPr>
+          <w:t>Design advanced applications (20–25%)</w:t>
+        </w:r>
+      </w:hyperlink>
+    </w:p>
+    <w:p>
+      <w:pPr>
+        <w:numPr>
+          <w:ilvl w:val="0"/>
+          <w:numId w:val="4"/>
+        </w:numPr>
+        <w:spacing w:after="100" w:afterAutospacing="1"/>
+      </w:pPr>
+      <w:r>
+        <w:rPr>
+          <w:b/>
+          <w:bCs/>
+        </w:rPr>
+        <w:t xml:space="preserve">Design </w:t>
+      </w:r>
+      <w:r>
+        <w:rPr>
+          <w:b/>
+          <w:bCs/>
+        </w:rPr>
+        <w:t xml:space="preserve">Advanced </w:t>
+      </w:r>
+      <w:r>
+        <w:rPr>
+          <w:b/>
+          <w:bCs/>
+        </w:rPr>
+        <w:t>Applications</w:t>
+      </w:r>
+    </w:p>
+    <w:p>
+      <w:pPr>
+        <w:pStyle w:val="Heading2"/>
+      </w:pPr>
+      <w:r>
+        <w:t xml:space="preserve">#5 </w:t>
+      </w:r>
+      <w:hyperlink r:id="rId14" w:history="1">
+        <w:r>
+          <w:rPr>
+            <w:rStyle w:val="Hyperlink"/>
+          </w:rPr>
+          <w:t>Design Azure Web and Mobile Apps (5–10%)</w:t>
+        </w:r>
+      </w:hyperlink>
+    </w:p>
+    <w:p>
+      <w:pPr>
+        <w:numPr>
+          <w:ilvl w:val="0"/>
+          <w:numId w:val="4"/>
+        </w:numPr>
+        <w:spacing w:after="100" w:afterAutospacing="1"/>
+        <w:rPr>
+          <w:b/>
+          <w:bCs/>
+        </w:rPr>
+      </w:pPr>
+      <w:r>
+        <w:rPr>
+          <w:b/>
+          <w:bCs/>
+        </w:rPr>
+        <w:t>Creating and Managing a Web App &amp; Services</w:t>
+      </w:r>
+      <w:r>
+        <w:rPr>
+          <w:b/>
+          <w:bCs/>
+        </w:rPr>
+        <w:t xml:space="preserve"> </w:t>
+      </w:r>
+      <w:hyperlink r:id="rId15" w:history="1">
+        <w:r>
+          <w:rPr>
+            <w:rStyle w:val="Hyperlink"/>
+          </w:rPr>
+          <w:t>https://github.com/dstolts/70-534/blob/master/Labs/WebAppsLab.pdf</w:t>
+        </w:r>
+      </w:hyperlink>
+      <w:r>
+        <w:rPr>
+          <w:b/>
+          <w:bCs/>
+        </w:rPr>
+        <w:t xml:space="preserve"> </w:t>
+      </w:r>
+    </w:p>
+    <w:p>
+      <w:pPr>
+        <w:numPr>
+          <w:ilvl w:val="0"/>
+          <w:numId w:val="4"/>
+        </w:numPr>
+        <w:spacing w:after="100" w:afterAutospacing="1"/>
+        <w:rPr>
+          <w:b/>
+          <w:bCs/>
+        </w:rPr>
+      </w:pPr>
+      <w:r>
+        <w:rPr>
+          <w:b/>
+          <w:bCs/>
+        </w:rPr>
+        <w:t xml:space="preserve">Creating and Managing a Mobile App </w:t>
+      </w:r>
+      <w:hyperlink r:id="rId16" w:history="1">
+        <w:r>
+          <w:rPr>
+            <w:rStyle w:val="Hyperlink"/>
+          </w:rPr>
+          <w:t>https://github.com/dstolts/70-534/blob/master/Labs/MobileAppsL</w:t>
+        </w:r>
+        <w:r>
+          <w:rPr>
+            <w:rStyle w:val="Hyperlink"/>
+          </w:rPr>
+          <w:t>a</w:t>
+        </w:r>
+        <w:r>
+          <w:rPr>
+            <w:rStyle w:val="Hyperlink"/>
+          </w:rPr>
+          <w:t>b</w:t>
+        </w:r>
+        <w:r>
+          <w:rPr>
+            <w:rStyle w:val="Hyperlink"/>
+          </w:rPr>
+          <w:t>.</w:t>
+        </w:r>
+        <w:r>
+          <w:rPr>
+            <w:rStyle w:val="Hyperlink"/>
+          </w:rPr>
+          <w:t>pdf</w:t>
+        </w:r>
+      </w:hyperlink>
+    </w:p>
+    <w:p>
+      <w:pPr>
+        <w:pStyle w:val="Heading3"/>
+        <w:ind w:left="360"/>
+        <w:rPr>
+          <w:b/>
+          <w:u w:val="single"/>
+        </w:rPr>
+      </w:pPr>
+      <w:r>
+        <w:rPr>
+          <w:b/>
+          <w:u w:val="single"/>
+        </w:rPr>
+        <w:t>Azure AD</w:t>
+      </w:r>
+    </w:p>
+    <w:p>
+      <w:pPr>
+        <w:numPr>
+          <w:ilvl w:val="0"/>
+          <w:numId w:val="4"/>
+        </w:numPr>
+        <w:spacing w:after="0"/>
+        <w:rPr>
+          <w:b/>
+          <w:bCs/>
+        </w:rPr>
+      </w:pPr>
+      <w:r>
+        <w:rPr>
+          <w:b/>
+          <w:bCs/>
+        </w:rPr>
+        <w:t xml:space="preserve">Creating and Managing a Mobile App </w:t>
+      </w:r>
+      <w:hyperlink r:id="rId17" w:history="1">
+        <w:r>
+          <w:rPr>
+            <w:rStyle w:val="Hyperlink"/>
+          </w:rPr>
+          <w:t>https://github.com/dstolts/70-534/blob/master/Labs/MobileAppsLab.pdf</w:t>
+        </w:r>
+      </w:hyperlink>
+      <w:r>
+        <w:rPr>
+          <w:b/>
+          <w:bCs/>
+        </w:rPr>
+        <w:t xml:space="preserve"> </w:t>
+      </w:r>
+    </w:p>
+    <w:p>
+      <w:pPr>
+        <w:numPr>
+          <w:ilvl w:val="0"/>
+          <w:numId w:val="4"/>
+        </w:numPr>
+        <w:spacing w:after="100" w:afterAutospacing="1"/>
+        <w:rPr>
+          <w:b/>
+          <w:bCs/>
+        </w:rPr>
+      </w:pPr>
+      <w:r>
+        <w:rPr>
+          <w:b/>
+          <w:bCs/>
+        </w:rPr>
+        <w:t xml:space="preserve">.Net </w:t>
+      </w:r>
+      <w:r>
+        <w:rPr>
+          <w:b/>
+          <w:bCs/>
+        </w:rPr>
+        <w:t>Calling a web API in a web app using Azure AD and OpenID Connect</w:t>
+      </w:r>
+      <w:r>
+        <w:rPr>
+          <w:b/>
+          <w:bCs/>
+        </w:rPr>
+        <w:t xml:space="preserve"> </w:t>
+      </w:r>
+      <w:hyperlink r:id="rId18" w:history="1">
+        <w:r>
+          <w:rPr>
+            <w:rStyle w:val="Hyperlink"/>
+          </w:rPr>
+          <w:t>https://azure.microsoft.com/en-us/resources/samples/active-directory-dotnet-webapp-webapi-openidconnect/</w:t>
+        </w:r>
+      </w:hyperlink>
+      <w:r>
+        <w:t xml:space="preserve"> </w:t>
+      </w:r>
+    </w:p>
+    <w:p>
+      <w:pPr>
+        <w:numPr>
+          <w:ilvl w:val="0"/>
+          <w:numId w:val="4"/>
+        </w:numPr>
+        <w:spacing w:after="100" w:afterAutospacing="1"/>
+        <w:rPr>
+          <w:b/>
+          <w:bCs/>
+        </w:rPr>
+      </w:pPr>
+      <w:r>
+        <w:rPr>
+          <w:b/>
+          <w:bCs/>
+        </w:rPr>
+        <w:t xml:space="preserve">.NET </w:t>
+      </w:r>
+      <w:r>
+        <w:rPr>
+          <w:b/>
+          <w:bCs/>
+        </w:rPr>
+        <w:t>Integrating a web app with Azure AD using WS-Federation</w:t>
+      </w:r>
+      <w:r>
+        <w:rPr>
+          <w:b/>
+          <w:bCs/>
+        </w:rPr>
+        <w:t xml:space="preserve"> </w:t>
+      </w:r>
+      <w:hyperlink r:id="rId19" w:history="1">
+        <w:r>
+          <w:rPr>
+            <w:rStyle w:val="Hyperlink"/>
+          </w:rPr>
+          <w:t>https://azure.microsoft.com/en-us/resources/samples/active-directory-dotnet-webapp-wsfederation/</w:t>
+        </w:r>
+      </w:hyperlink>
+      <w:r>
+        <w:rPr>
+          <w:b/>
+          <w:bCs/>
+        </w:rPr>
+        <w:t xml:space="preserve"> </w:t>
+      </w:r>
+    </w:p>
+    <w:p>
+      <w:pPr>
+        <w:numPr>
+          <w:ilvl w:val="0"/>
+          <w:numId w:val="4"/>
+        </w:numPr>
+        <w:spacing w:after="100" w:afterAutospacing="1"/>
+      </w:pPr>
+      <w:r>
+        <w:rPr>
+          <w:b/>
+        </w:rPr>
+        <w:t xml:space="preserve">Java </w:t>
+      </w:r>
+      <w:r>
+        <w:rPr>
+          <w:b/>
+        </w:rPr>
+        <w:t xml:space="preserve">Integrating Azure AD into a Java web application </w:t>
+      </w:r>
+      <w:hyperlink r:id="rId20" w:history="1">
+        <w:r>
+          <w:rPr>
+            <w:rStyle w:val="Hyperlink"/>
+          </w:rPr>
+          <w:t>https://azure.microsoft.com/en-us/resources/samples/active-directory-java-webapp-openidconnect/</w:t>
+        </w:r>
+      </w:hyperlink>
+    </w:p>
+    <w:p>
+      <w:pPr>
+        <w:numPr>
+          <w:ilvl w:val="0"/>
+          <w:numId w:val="4"/>
+        </w:numPr>
+        <w:spacing w:after="100" w:afterAutospacing="1"/>
+      </w:pPr>
+      <w:r>
+        <w:rPr>
+          <w:b/>
+        </w:rPr>
+        <w:t xml:space="preserve">Java </w:t>
+      </w:r>
+      <w:r>
+        <w:rPr>
+          <w:b/>
+        </w:rPr>
+        <w:t xml:space="preserve">Calling the Azure AD Graph API in a web application </w:t>
+      </w:r>
+      <w:hyperlink r:id="rId21" w:history="1">
+        <w:r>
+          <w:rPr>
+            <w:rStyle w:val="Hyperlink"/>
+          </w:rPr>
+          <w:t>https://azure.microsoft.com/en-us/resources/samples/active-directory-java-graphapi-web/</w:t>
+        </w:r>
+      </w:hyperlink>
+    </w:p>
+    <w:p>
+      <w:pPr>
+        <w:numPr>
+          <w:ilvl w:val="0"/>
+          <w:numId w:val="4"/>
+        </w:numPr>
+        <w:spacing w:after="100" w:afterAutospacing="1"/>
+      </w:pPr>
+      <w:r>
+        <w:rPr>
+          <w:b/>
+          <w:bCs/>
+        </w:rPr>
+        <w:lastRenderedPageBreak/>
+        <w:t xml:space="preserve">Node.js Integrating Azure AD into a NodeJS web application </w:t>
+      </w:r>
+      <w:hyperlink r:id="rId22" w:history="1">
+        <w:r>
+          <w:rPr>
+            <w:rStyle w:val="Hyperlink"/>
+          </w:rPr>
+          <w:t>https://azure.microsoft.com/en-us/resources/samples/active-directory-node-webapp-openidconnect/</w:t>
+        </w:r>
+      </w:hyperlink>
+    </w:p>
+    <w:p>
+      <w:pPr>
+        <w:numPr>
+          <w:ilvl w:val="0"/>
+          <w:numId w:val="4"/>
+        </w:numPr>
+        <w:spacing w:after="100" w:afterAutospacing="1"/>
+      </w:pPr>
+      <w:r>
+        <w:rPr>
+          <w:b/>
+          <w:bCs/>
+        </w:rPr>
+        <w:t xml:space="preserve">Node.js Securing a web API with Azure AD </w:t>
+      </w:r>
+      <w:hyperlink r:id="rId23" w:history="1">
+        <w:r>
+          <w:rPr>
+            <w:rStyle w:val="Hyperlink"/>
+          </w:rPr>
+          <w:t>https://azure.microsoft.com/en-us/resources/samples/active-directory-node-webapi/</w:t>
+        </w:r>
+      </w:hyperlink>
+    </w:p>
+    <w:p>
+      <w:pPr>
+        <w:pStyle w:val="Heading3"/>
+        <w:ind w:left="360"/>
+        <w:rPr>
+          <w:b/>
+          <w:u w:val="single"/>
+        </w:rPr>
+      </w:pPr>
+      <w:r>
+        <w:rPr>
+          <w:b/>
+          <w:u w:val="single"/>
+        </w:rPr>
+        <w:t>Lab Creating an Azure AD B2C and Connect an Application</w:t>
+      </w:r>
+    </w:p>
+    <w:p>
+      <w:pPr>
+        <w:ind w:left="360"/>
+      </w:pPr>
+      <w:r>
+        <w:t xml:space="preserve">This lab provides the links to create an Azure AD B2C directory, a sample application and connect that application to the directory for authentication.  There are several choices for the </w:t>
+      </w:r>
+      <w:proofErr w:type="gramStart"/>
+      <w:r>
+        <w:t>application</w:t>
+      </w:r>
+      <w:proofErr w:type="gramEnd"/>
+      <w:r>
+        <w:t xml:space="preserve"> so you can choose the one that makes the most sense to you.</w:t>
+      </w:r>
+    </w:p>
+    <w:p>
+      <w:pPr>
+        <w:pStyle w:val="ListParagraph"/>
+        <w:numPr>
+          <w:ilvl w:val="0"/>
+          <w:numId w:val="7"/>
+        </w:numPr>
+        <w:spacing w:after="0"/>
+      </w:pPr>
+      <w:r>
+        <w:rPr>
+          <w:b/>
+          <w:bCs/>
+        </w:rPr>
+        <w:t>Create an Azure AD B2C directory</w:t>
+      </w:r>
+    </w:p>
+    <w:p>
+      <w:pPr>
+        <w:spacing w:after="0"/>
+        <w:ind w:left="720"/>
+      </w:pPr>
+      <w:r>
+        <w:t>Below is a link to tutorial on how to create an Azure AD B2C directory from the azure documentation site:</w:t>
+      </w:r>
+    </w:p>
+    <w:p>
+      <w:pPr>
+        <w:spacing w:after="0"/>
+        <w:ind w:left="720"/>
+      </w:pPr>
+      <w:hyperlink r:id="rId24" w:history="1">
+        <w:r>
+          <w:rPr>
+            <w:rStyle w:val="Hyperlink"/>
+          </w:rPr>
+          <w:t>https://docs.microsoft.com/en-us/azure/active-directory-b2c/active-directory-b2c-get-started</w:t>
+        </w:r>
+      </w:hyperlink>
+    </w:p>
+    <w:p>
+      <w:pPr>
+        <w:pStyle w:val="ListParagraph"/>
+        <w:numPr>
+          <w:ilvl w:val="0"/>
+          <w:numId w:val="8"/>
+        </w:numPr>
+        <w:ind w:left="1440"/>
+        <w:rPr>
+          <w:b/>
+        </w:rPr>
+      </w:pPr>
+      <w:r>
+        <w:rPr>
+          <w:b/>
+        </w:rPr>
+        <w:t>Note: Don’t skip Step 4 about how to link the Azure AD B2C tenant or you won’t be able to see all the settings.</w:t>
+      </w:r>
+    </w:p>
+    <w:p>
+      <w:pPr>
+        <w:pStyle w:val="ListParagraph"/>
+        <w:numPr>
+          <w:ilvl w:val="0"/>
+          <w:numId w:val="8"/>
+        </w:numPr>
+        <w:ind w:left="1440"/>
+      </w:pPr>
+      <w:r>
+        <w:t>Once you have the directory, tenant and linking done, you can now choose a tutorial to create an application to use that directory.</w:t>
+      </w:r>
+    </w:p>
+    <w:p>
+      <w:pPr>
+        <w:pStyle w:val="ListParagraph"/>
+        <w:numPr>
+          <w:ilvl w:val="0"/>
+          <w:numId w:val="8"/>
+        </w:numPr>
+        <w:ind w:left="1440"/>
+      </w:pPr>
+      <w:r>
+        <w:t xml:space="preserve">Don’t worry - all tutorials use samples from </w:t>
+      </w:r>
+      <w:proofErr w:type="spellStart"/>
+      <w:r>
+        <w:t>github</w:t>
+      </w:r>
+      <w:proofErr w:type="spellEnd"/>
+      <w:r>
+        <w:t xml:space="preserve"> – so you won’t have to type all the application code.</w:t>
+      </w:r>
+    </w:p>
+    <w:p>
+      <w:pPr>
+        <w:numPr>
+          <w:ilvl w:val="0"/>
+          <w:numId w:val="4"/>
+        </w:numPr>
+        <w:tabs>
+          <w:tab w:val="clear" w:pos="720"/>
+          <w:tab w:val="num" w:pos="1080"/>
+        </w:tabs>
+        <w:spacing w:after="100" w:afterAutospacing="1"/>
+      </w:pPr>
+      <w:r>
+        <w:rPr>
+          <w:b/>
+          <w:bCs/>
+        </w:rPr>
+        <w:t>iOS Application Tutorial</w:t>
+      </w:r>
+      <w:r>
+        <w:rPr>
+          <w:b/>
+          <w:bCs/>
+        </w:rPr>
+        <w:t>:</w:t>
+      </w:r>
+      <w:r>
+        <w:rPr>
+          <w:b/>
+          <w:bCs/>
+        </w:rPr>
+        <w:t xml:space="preserve"> </w:t>
+      </w:r>
+      <w:r>
+        <w:t>Azure AD B2C: Sign-in using an iOS application</w:t>
+      </w:r>
+      <w:r>
+        <w:br/>
+      </w:r>
+      <w:hyperlink r:id="rId25" w:history="1">
+        <w:r>
+          <w:rPr>
+            <w:rStyle w:val="Hyperlink"/>
+          </w:rPr>
+          <w:t>https://docs.microsoft.com/en-us/azure/active-directory-b2c/active-directory-b2c-devquickstarts-ios</w:t>
+        </w:r>
+      </w:hyperlink>
+    </w:p>
+    <w:p>
+      <w:pPr>
+        <w:numPr>
+          <w:ilvl w:val="0"/>
+          <w:numId w:val="4"/>
+        </w:numPr>
+        <w:tabs>
+          <w:tab w:val="clear" w:pos="720"/>
+          <w:tab w:val="num" w:pos="1080"/>
+        </w:tabs>
+        <w:spacing w:after="100" w:afterAutospacing="1"/>
+      </w:pPr>
+      <w:r>
+        <w:rPr>
+          <w:b/>
+          <w:bCs/>
+        </w:rPr>
+        <w:t>Android Application Tutorial</w:t>
+      </w:r>
+      <w:r>
+        <w:rPr>
+          <w:b/>
+          <w:bCs/>
+        </w:rPr>
+        <w:t xml:space="preserve">: </w:t>
+      </w:r>
+      <w:r>
+        <w:t>Azure AD B2C: Sign-in using an Android application</w:t>
+      </w:r>
+      <w:r>
+        <w:br/>
+      </w:r>
+      <w:hyperlink r:id="rId26" w:history="1">
+        <w:r>
+          <w:rPr>
+            <w:rStyle w:val="Hyperlink"/>
+          </w:rPr>
+          <w:t>https://docs.microsoft.com/en-us/azure/active-directory-b2c/active-directory-b2c-devquickstarts-android</w:t>
+        </w:r>
+      </w:hyperlink>
+    </w:p>
+    <w:p>
+      <w:pPr>
+        <w:numPr>
+          <w:ilvl w:val="0"/>
+          <w:numId w:val="4"/>
+        </w:numPr>
+        <w:tabs>
+          <w:tab w:val="clear" w:pos="720"/>
+          <w:tab w:val="num" w:pos="1080"/>
+        </w:tabs>
+        <w:spacing w:after="100" w:afterAutospacing="1"/>
+      </w:pPr>
+      <w:r>
+        <w:rPr>
+          <w:b/>
+          <w:bCs/>
+        </w:rPr>
+        <w:t>Node.js Web API Tutorial</w:t>
+      </w:r>
+      <w:r>
+        <w:rPr>
+          <w:b/>
+          <w:bCs/>
+        </w:rPr>
+        <w:t xml:space="preserve">: </w:t>
+      </w:r>
+      <w:r>
+        <w:t>Azure AD B2C: Secure a web API by using Node.js</w:t>
+      </w:r>
+      <w:r>
+        <w:br/>
+      </w:r>
+      <w:hyperlink r:id="rId27" w:history="1">
+        <w:r>
+          <w:rPr>
+            <w:rStyle w:val="Hyperlink"/>
+          </w:rPr>
+          <w:t>https://docs.microsoft.com/en-us/azure/active-directory-b2c/active-directory-b2c-devquickstarts-api-node</w:t>
+        </w:r>
+      </w:hyperlink>
+    </w:p>
+    <w:p>
+      <w:pPr>
+        <w:numPr>
+          <w:ilvl w:val="0"/>
+          <w:numId w:val="4"/>
+        </w:numPr>
+        <w:tabs>
+          <w:tab w:val="clear" w:pos="720"/>
+          <w:tab w:val="num" w:pos="1080"/>
+        </w:tabs>
+        <w:spacing w:after="100" w:afterAutospacing="1"/>
+        <w:rPr>
+          <w:b/>
+          <w:bCs/>
+        </w:rPr>
+      </w:pPr>
+      <w:r>
+        <w:rPr>
+          <w:b/>
+          <w:bCs/>
+        </w:rPr>
+        <w:t>.NET Web App Tutorial</w:t>
+      </w:r>
+      <w:r>
+        <w:rPr>
+          <w:b/>
+          <w:bCs/>
+        </w:rPr>
+        <w:t xml:space="preserve">: </w:t>
+      </w:r>
+      <w:r>
+        <w:rPr>
+          <w:b/>
+          <w:bCs/>
+        </w:rPr>
+        <w:t>Azure AD B2C: Sign-Up &amp; Sign-In in a ASP.NET Web App</w:t>
+      </w:r>
+      <w:r>
+        <w:rPr>
+          <w:b/>
+          <w:bCs/>
+        </w:rPr>
+        <w:t xml:space="preserve"> </w:t>
+      </w:r>
+      <w:hyperlink r:id="rId28" w:history="1">
+        <w:r>
+          <w:rPr>
+            <w:rStyle w:val="Hyperlink"/>
+          </w:rPr>
+          <w:t>https://docs.microsoft.com/en-us/azure/active-directory-b2c/active-directory-b2c-devquickstarts-web-dotnet-susi</w:t>
+        </w:r>
+      </w:hyperlink>
+    </w:p>
+    <w:p>
+      <w:pPr>
+        <w:numPr>
+          <w:ilvl w:val="0"/>
+          <w:numId w:val="4"/>
+        </w:numPr>
+        <w:tabs>
+          <w:tab w:val="clear" w:pos="720"/>
+          <w:tab w:val="num" w:pos="1080"/>
+        </w:tabs>
+        <w:spacing w:after="100" w:afterAutospacing="1"/>
+      </w:pPr>
+      <w:r>
+        <w:rPr>
+          <w:b/>
+          <w:bCs/>
+        </w:rPr>
+        <w:t>.NET Web API Tutorial</w:t>
+      </w:r>
+      <w:r>
+        <w:rPr>
+          <w:b/>
+          <w:bCs/>
+        </w:rPr>
+        <w:t xml:space="preserve">: </w:t>
+      </w:r>
+      <w:r>
+        <w:t>Azure Active Directory B2C: Build a .NET web API</w:t>
+      </w:r>
+      <w:r>
+        <w:br/>
+      </w:r>
+      <w:hyperlink r:id="rId29" w:history="1">
+        <w:r>
+          <w:rPr>
+            <w:rStyle w:val="Hyperlink"/>
+          </w:rPr>
+          <w:t>https://docs.microsoft.com/en-us/azure/active-directory-b2c/active-directory-b2c-devquickstarts-api-dotnet</w:t>
+        </w:r>
+      </w:hyperlink>
+    </w:p>
+    <w:p>
+      <w:pPr>
+        <w:numPr>
+          <w:ilvl w:val="0"/>
+          <w:numId w:val="4"/>
+        </w:numPr>
+        <w:tabs>
+          <w:tab w:val="clear" w:pos="720"/>
+          <w:tab w:val="num" w:pos="1080"/>
+        </w:tabs>
+        <w:spacing w:after="100" w:afterAutospacing="1"/>
+        <w:rPr>
+          <w:b/>
+        </w:rPr>
+      </w:pPr>
+      <w:r>
+        <w:rPr>
+          <w:b/>
+          <w:bCs/>
+        </w:rPr>
+        <w:t>Windows Desktop Tutorial</w:t>
+      </w:r>
+      <w:r>
+        <w:rPr>
+          <w:b/>
+          <w:bCs/>
+        </w:rPr>
+        <w:t xml:space="preserve">: </w:t>
+      </w:r>
       <w:bookmarkStart w:id="0" w:name="_GoBack"/>
-      <w:r>
-        <w:rPr>
-          <w:b/>
-          <w:bCs/>
-        </w:rPr>
-        <w:t>Design Azure virtual networks - Extend on-premises</w:t>
-      </w:r>
-    </w:p>
-    <w:bookmarkEnd w:id="0"/>
-    <w:p>
-      <w:pPr>
-        <w:numPr>
-          <w:ilvl w:val="0"/>
-          <w:numId w:val="4"/>
-        </w:numPr>
+      <w:bookmarkEnd w:id="0"/>
+      <w:r>
+        <w:t>Azure AD B2C: Build a Windows desktop app</w:t>
+      </w:r>
+      <w:r>
+        <w:br/>
+      </w:r>
+      <w:hyperlink r:id="rId30" w:history="1">
+        <w:r>
+          <w:rPr>
+            <w:rStyle w:val="Hyperlink"/>
+          </w:rPr>
+          <w:t>https://docs.microsoft.com/en-us/azure/active-directory-b2c/active-directory-b2c-devquickstarts-native-dotnet</w:t>
+        </w:r>
+      </w:hyperlink>
+    </w:p>
+    <w:p>
+      <w:pPr>
         <w:spacing w:after="100" w:afterAutospacing="1"/>
-        <w:rPr>
-          <w:b/>
-          <w:bCs/>
-        </w:rPr>
-      </w:pPr>
-      <w:r>
-        <w:rPr>
-          <w:b/>
-          <w:bCs/>
-        </w:rPr>
-        <w:t xml:space="preserve">Describe Azure VPN and Express Route architecture and design </w:t>
-      </w:r>
+      </w:pPr>
     </w:p>
     <w:p>
       <w:pPr>
         <w:pStyle w:val="Heading2"/>
-      </w:pPr>
-      <w:r>
-        <w:t xml:space="preserve">#2 </w:t>
-      </w:r>
-      <w:hyperlink r:id="rId6" w:history="1">
-        <w:r>
-          <w:rPr>
-            <w:rStyle w:val="Hyperlink"/>
-          </w:rPr>
-          <w:t>Secure resources (20–25%)</w:t>
-        </w:r>
-      </w:hyperlink>
-    </w:p>
-    <w:p>
-      <w:pPr>
-        <w:numPr>
-          <w:ilvl w:val="0"/>
-          <w:numId w:val="4"/>
+        <w:rPr>
+          <w:rStyle w:val="Heading2Char"/>
+        </w:rPr>
+      </w:pPr>
+      <w:r>
+        <w:lastRenderedPageBreak/>
+        <w:t xml:space="preserve">#6 </w:t>
+      </w:r>
+      <w:hyperlink r:id="rId31" w:history="1">
+        <w:r>
+          <w:rPr>
+            <w:rStyle w:val="Heading2Char"/>
+          </w:rPr>
+          <w:t>Design a management, monitoring, and business continuity strategy (20–25%)</w:t>
+        </w:r>
+      </w:hyperlink>
+    </w:p>
+    <w:p>
+      <w:pPr>
+        <w:numPr>
+          <w:ilvl w:val="0"/>
+          <w:numId w:val="6"/>
         </w:numPr>
         <w:spacing w:after="100" w:afterAutospacing="1"/>
-        <w:rPr>
-          <w:b/>
-          <w:bCs/>
-        </w:rPr>
-      </w:pPr>
-      <w:r>
-        <w:rPr>
-          <w:b/>
-          <w:bCs/>
-        </w:rPr>
-        <w:t xml:space="preserve">Secure resources by using managed identities </w:t>
-      </w:r>
-    </w:p>
-    <w:p>
-      <w:pPr>
-        <w:numPr>
-          <w:ilvl w:val="0"/>
-          <w:numId w:val="4"/>
+      </w:pPr>
+      <w:r>
+        <w:rPr>
+          <w:b/>
+        </w:rPr>
+        <w:t>Replicate Hyper-V virtual machines (without VMM) to Azure using Azure Site Recovery with the Azure portal</w:t>
+      </w:r>
+      <w:r>
+        <w:t xml:space="preserve"> </w:t>
+      </w:r>
+      <w:hyperlink r:id="rId32" w:history="1">
+        <w:r>
+          <w:rPr>
+            <w:rStyle w:val="Hyperlink"/>
+          </w:rPr>
+          <w:t>https://docs.microsoft.com/en-us/azure/site-recovery/site-recovery-hyper-v-site-to-azure</w:t>
+        </w:r>
+      </w:hyperlink>
+    </w:p>
+    <w:p>
+      <w:pPr>
+        <w:numPr>
+          <w:ilvl w:val="0"/>
+          <w:numId w:val="6"/>
         </w:numPr>
         <w:spacing w:after="100" w:afterAutospacing="1"/>
-        <w:rPr>
-          <w:b/>
-          <w:bCs/>
-        </w:rPr>
-      </w:pPr>
-      <w:r>
-        <w:rPr>
-          <w:b/>
-          <w:bCs/>
-        </w:rPr>
-        <w:t xml:space="preserve">Secure resources by using managed identities </w:t>
-      </w:r>
-    </w:p>
-    <w:p>
-      <w:pPr>
-        <w:numPr>
-          <w:ilvl w:val="0"/>
-          <w:numId w:val="4"/>
+      </w:pPr>
+      <w:r>
+        <w:rPr>
+          <w:b/>
+          <w:bCs/>
+        </w:rPr>
+        <w:t>Replicate physical machines to Azure by using Site Recovery</w:t>
+      </w:r>
+      <w:r>
+        <w:t xml:space="preserve"> </w:t>
+      </w:r>
+      <w:hyperlink r:id="rId33" w:history="1">
+        <w:r>
+          <w:rPr>
+            <w:rStyle w:val="Hyperlink"/>
+          </w:rPr>
+          <w:t>https://docs.microsoft.com/en-us/azure/site-recovery/site-recovery-physical-servers-to-azure</w:t>
+        </w:r>
+      </w:hyperlink>
+      <w:r>
+        <w:t xml:space="preserve"> </w:t>
+      </w:r>
+    </w:p>
+    <w:p>
+      <w:pPr>
+        <w:numPr>
+          <w:ilvl w:val="0"/>
+          <w:numId w:val="6"/>
         </w:numPr>
         <w:spacing w:after="100" w:afterAutospacing="1"/>
-        <w:rPr>
-          <w:b/>
-          <w:bCs/>
-        </w:rPr>
-      </w:pPr>
-      <w:r>
-        <w:rPr>
-          <w:b/>
-          <w:bCs/>
-        </w:rPr>
-        <w:t xml:space="preserve">Secure resources by using identity providers </w:t>
-      </w:r>
-    </w:p>
-    <w:p>
-      <w:pPr>
-        <w:numPr>
-          <w:ilvl w:val="0"/>
-          <w:numId w:val="4"/>
+      </w:pPr>
+      <w:r>
+        <w:rPr>
+          <w:b/>
+          <w:bCs/>
+        </w:rPr>
+        <w:t xml:space="preserve">My first graphical runbook </w:t>
+      </w:r>
+      <w:hyperlink r:id="rId34" w:history="1">
+        <w:r>
+          <w:rPr>
+            <w:rStyle w:val="Hyperlink"/>
+          </w:rPr>
+          <w:t>https://docs.microsoft.com/en-us/azure/automation/automation-first-runbook-graphical</w:t>
+        </w:r>
+      </w:hyperlink>
+      <w:r>
+        <w:t xml:space="preserve"> </w:t>
+      </w:r>
+    </w:p>
+    <w:p>
+      <w:pPr>
+        <w:numPr>
+          <w:ilvl w:val="0"/>
+          <w:numId w:val="6"/>
         </w:numPr>
         <w:spacing w:after="100" w:afterAutospacing="1"/>
-        <w:rPr>
-          <w:b/>
-          <w:bCs/>
-        </w:rPr>
-      </w:pPr>
-      <w:r>
-        <w:rPr>
-          <w:b/>
-          <w:bCs/>
-        </w:rPr>
-        <w:t>Identify an appropriate data security solution</w:t>
-      </w:r>
-    </w:p>
-    <w:p>
-      <w:pPr>
-        <w:numPr>
-          <w:ilvl w:val="0"/>
-          <w:numId w:val="4"/>
+      </w:pPr>
+      <w:r>
+        <w:rPr>
+          <w:b/>
+          <w:bCs/>
+        </w:rPr>
+        <w:t xml:space="preserve">My first PowerShell runbook </w:t>
+      </w:r>
+      <w:hyperlink r:id="rId35" w:history="1">
+        <w:r>
+          <w:rPr>
+            <w:rStyle w:val="Hyperlink"/>
+          </w:rPr>
+          <w:t>https://docs.microsoft.com/en-us/azure/automation/automation-first-runbook-textual-powershell</w:t>
+        </w:r>
+      </w:hyperlink>
+      <w:r>
+        <w:t xml:space="preserve"> </w:t>
+      </w:r>
+    </w:p>
+    <w:p>
+      <w:pPr>
+        <w:numPr>
+          <w:ilvl w:val="0"/>
+          <w:numId w:val="6"/>
         </w:numPr>
         <w:spacing w:after="100" w:afterAutospacing="1"/>
-        <w:rPr>
-          <w:b/>
-          <w:bCs/>
-        </w:rPr>
-      </w:pPr>
-      <w:r>
-        <w:rPr>
-          <w:b/>
-          <w:bCs/>
-        </w:rPr>
-        <w:t>Design a role-based acce</w:t>
-      </w:r>
-      <w:r>
-        <w:rPr>
-          <w:b/>
-          <w:bCs/>
-        </w:rPr>
-        <w:t xml:space="preserve">ss control (RBAC) strategy </w:t>
-      </w:r>
-    </w:p>
-    <w:p>
-      <w:pPr>
-        <w:numPr>
-          <w:ilvl w:val="0"/>
-          <w:numId w:val="4"/>
-        </w:numPr>
-        <w:spacing w:after="100" w:afterAutospacing="1"/>
-        <w:rPr>
-          <w:b/>
-          <w:bCs/>
-        </w:rPr>
-      </w:pPr>
-      <w:r>
-        <w:rPr>
-          <w:b/>
-          <w:bCs/>
-        </w:rPr>
-        <w:t xml:space="preserve">Manage security risks by using an appropriate security solution </w:t>
-      </w:r>
-    </w:p>
-    <w:p>
-      <w:pPr>
-        <w:pStyle w:val="Heading2"/>
-      </w:pPr>
-      <w:r>
-        <w:t xml:space="preserve">#3 </w:t>
-      </w:r>
-      <w:hyperlink r:id="rId7" w:history="1">
-        <w:r>
-          <w:rPr>
-            <w:rStyle w:val="Hyperlink"/>
-          </w:rPr>
-          <w:t>Design an application storage and data access strategy (5–10%)</w:t>
-        </w:r>
-      </w:hyperlink>
-    </w:p>
-    <w:p>
-      <w:pPr>
-        <w:numPr>
-          <w:ilvl w:val="0"/>
-          <w:numId w:val="4"/>
-        </w:numPr>
-        <w:spacing w:after="100" w:afterAutospacing="1"/>
-        <w:rPr>
-          <w:b/>
-          <w:bCs/>
-        </w:rPr>
-      </w:pPr>
-      <w:r>
-        <w:rPr>
-          <w:b/>
-          <w:bCs/>
-        </w:rPr>
-        <w:t>D</w:t>
-      </w:r>
-      <w:r>
-        <w:rPr>
-          <w:b/>
-          <w:bCs/>
-        </w:rPr>
-        <w:t xml:space="preserve">esign data storage </w:t>
-      </w:r>
-    </w:p>
-    <w:p>
-      <w:pPr>
-        <w:numPr>
-          <w:ilvl w:val="0"/>
-          <w:numId w:val="4"/>
-        </w:numPr>
-        <w:spacing w:after="100" w:afterAutospacing="1"/>
-        <w:rPr>
-          <w:b/>
-          <w:bCs/>
-        </w:rPr>
-      </w:pPr>
-      <w:r>
-        <w:rPr>
-          <w:b/>
-          <w:bCs/>
-        </w:rPr>
-        <w:t>Select the appropriate storage option</w:t>
-      </w:r>
-    </w:p>
-    <w:p>
-      <w:pPr>
-        <w:pStyle w:val="Heading2"/>
-      </w:pPr>
-      <w:r>
-        <w:t xml:space="preserve">#4 </w:t>
-      </w:r>
-      <w:hyperlink r:id="rId8" w:history="1">
-        <w:r>
-          <w:rPr>
-            <w:rStyle w:val="Hyperlink"/>
-          </w:rPr>
-          <w:t>Design advanced applications (20–25%)</w:t>
-        </w:r>
-      </w:hyperlink>
-    </w:p>
-    <w:p>
-      <w:pPr>
-        <w:pStyle w:val="Heading2"/>
-      </w:pPr>
-      <w:r>
-        <w:t xml:space="preserve">#5 </w:t>
-      </w:r>
-      <w:hyperlink r:id="rId9" w:history="1">
-        <w:r>
-          <w:rPr>
-            <w:rStyle w:val="Hyperlink"/>
-          </w:rPr>
-          <w:t>Design Azure Web and Mobile Apps (5–10%)</w:t>
-        </w:r>
-      </w:hyperlink>
-    </w:p>
-    <w:p>
-      <w:pPr>
-        <w:numPr>
-          <w:ilvl w:val="0"/>
-          <w:numId w:val="4"/>
-        </w:numPr>
-        <w:spacing w:after="100" w:afterAutospacing="1"/>
-      </w:pPr>
-      <w:r>
-        <w:rPr>
-          <w:b/>
-          <w:bCs/>
-        </w:rPr>
-        <w:t>Design Web Applications</w:t>
-      </w:r>
-    </w:p>
-    <w:p>
-      <w:pPr>
-        <w:numPr>
-          <w:ilvl w:val="0"/>
-          <w:numId w:val="4"/>
-        </w:numPr>
-        <w:spacing w:after="100" w:afterAutospacing="1"/>
-      </w:pPr>
-      <w:r>
-        <w:rPr>
-          <w:b/>
-          <w:bCs/>
-        </w:rPr>
-        <w:t xml:space="preserve">Design Mobile Applications </w:t>
-      </w:r>
-    </w:p>
-    <w:p>
-      <w:pPr>
-        <w:pStyle w:val="Heading2"/>
-        <w:rPr>
-          <w:rStyle w:val="Heading2Char"/>
-        </w:rPr>
-      </w:pPr>
-      <w:r>
-        <w:t xml:space="preserve">#6 </w:t>
-      </w:r>
-      <w:hyperlink r:id="rId10" w:history="1">
-        <w:r>
-          <w:rPr>
-            <w:rStyle w:val="Heading2Char"/>
-          </w:rPr>
-          <w:t>Design a management, monitoring, and business continuity strategy (20–25%)</w:t>
-        </w:r>
-      </w:hyperlink>
-    </w:p>
-    <w:p>
-      <w:pPr>
-        <w:numPr>
-          <w:ilvl w:val="0"/>
-          <w:numId w:val="6"/>
-        </w:numPr>
-        <w:spacing w:after="100" w:afterAutospacing="1"/>
-      </w:pPr>
-      <w:r>
-        <w:rPr>
-          <w:b/>
-        </w:rPr>
-        <w:t>Replicate Hyper-V virtual machines (without VMM) to Azure using Azure Site Recovery with the Azure portal</w:t>
-      </w:r>
-      <w:r>
-        <w:t xml:space="preserve"> </w:t>
-      </w:r>
-      <w:hyperlink r:id="rId11" w:history="1">
-        <w:r>
-          <w:rPr>
-            <w:rStyle w:val="Hyperlink"/>
-          </w:rPr>
-          <w:t>https://docs.microsoft.com/en-us/azure/site-recovery/site-recovery-hyper-v-site-to-azure</w:t>
-        </w:r>
-      </w:hyperlink>
-    </w:p>
-    <w:p>
-      <w:pPr>
-        <w:numPr>
-          <w:ilvl w:val="0"/>
-          <w:numId w:val="6"/>
-        </w:numPr>
-        <w:spacing w:after="100" w:afterAutospacing="1"/>
-      </w:pPr>
-      <w:r>
-        <w:rPr>
-          <w:b/>
-          <w:bCs/>
-        </w:rPr>
-        <w:t>Replicate physical machines to Azure by using Site Recovery</w:t>
-      </w:r>
-      <w:r>
-        <w:t xml:space="preserve"> </w:t>
-      </w:r>
-      <w:hyperlink r:id="rId12" w:history="1">
-        <w:r>
-          <w:rPr>
-            <w:rStyle w:val="Hyperlink"/>
-          </w:rPr>
-          <w:t>https://docs.microsoft.com/en-us/azure/site-recovery/site-recovery-physical-servers-to-azure</w:t>
-        </w:r>
-      </w:hyperlink>
-      <w:r>
-        <w:t xml:space="preserve"> </w:t>
-      </w:r>
-    </w:p>
-    <w:p>
-      <w:pPr>
-        <w:numPr>
-          <w:ilvl w:val="0"/>
-          <w:numId w:val="6"/>
-        </w:numPr>
-        <w:spacing w:after="100" w:afterAutospacing="1"/>
-      </w:pPr>
-      <w:r>
-        <w:rPr>
-          <w:b/>
-          <w:bCs/>
-        </w:rPr>
-        <w:t xml:space="preserve">My first graphical runbook </w:t>
-      </w:r>
-      <w:hyperlink r:id="rId13" w:history="1">
-        <w:r>
-          <w:rPr>
-            <w:rStyle w:val="Hyperlink"/>
-          </w:rPr>
-          <w:t>https://docs.microsoft.com/en-us/azure/automation/automation-first-runbook-graphical</w:t>
-        </w:r>
-      </w:hyperlink>
-      <w:r>
-        <w:t xml:space="preserve"> </w:t>
-      </w:r>
-    </w:p>
-    <w:p>
-      <w:pPr>
-        <w:numPr>
-          <w:ilvl w:val="0"/>
-          <w:numId w:val="6"/>
-        </w:numPr>
-        <w:spacing w:after="100" w:afterAutospacing="1"/>
-      </w:pPr>
-      <w:r>
-        <w:rPr>
-          <w:b/>
-          <w:bCs/>
-        </w:rPr>
-        <w:t xml:space="preserve">My first PowerShell runbook </w:t>
-      </w:r>
-      <w:hyperlink r:id="rId14" w:history="1">
-        <w:r>
-          <w:rPr>
-            <w:rStyle w:val="Hyperlink"/>
-          </w:rPr>
-          <w:t>https://docs.microsoft.com/en-us/azure/automation/automation-first-runbook-textual-powershell</w:t>
-        </w:r>
-      </w:hyperlink>
-      <w:r>
-        <w:t xml:space="preserve"> </w:t>
-      </w:r>
-    </w:p>
-    <w:p>
-      <w:pPr>
-        <w:numPr>
-          <w:ilvl w:val="0"/>
-          <w:numId w:val="6"/>
-        </w:numPr>
-        <w:spacing w:after="100" w:afterAutospacing="1"/>
       </w:pPr>
       <w:r>
         <w:rPr>
@@ -502,7 +1249,7 @@
         </w:rPr>
         <w:t xml:space="preserve">My first PowerShell Workflow runbook </w:t>
       </w:r>
-      <w:hyperlink r:id="rId15" w:history="1">
+      <w:hyperlink r:id="rId36" w:history="1">
         <w:r>
           <w:rPr>
             <w:rStyle w:val="Hyperlink"/>
@@ -537,7 +1284,7 @@
       <w:r>
         <w:t xml:space="preserve"> </w:t>
       </w:r>
-      <w:hyperlink r:id="rId16" w:history="1">
+      <w:hyperlink r:id="rId37" w:history="1">
         <w:r>
           <w:rPr>
             <w:rStyle w:val="Hyperlink"/>
@@ -559,7 +1306,7 @@
         </w:rPr>
         <w:t xml:space="preserve">How Azure Backup Works in 10 mins </w:t>
       </w:r>
-      <w:hyperlink r:id="rId17" w:history="1">
+      <w:hyperlink r:id="rId38" w:history="1">
         <w:r>
           <w:rPr>
             <w:rStyle w:val="Hyperlink"/>
@@ -582,7 +1329,6 @@
         <w:rPr>
           <w:b/>
         </w:rPr>
-        <w:lastRenderedPageBreak/>
         <w:t>Microsoft Azure Backup Server v2</w:t>
       </w:r>
       <w:r>
@@ -597,7 +1343,7 @@
       <w:r>
         <w:t xml:space="preserve"> </w:t>
       </w:r>
-      <w:hyperlink r:id="rId18" w:history="1">
+      <w:hyperlink r:id="rId39" w:history="1">
         <w:r>
           <w:rPr>
             <w:rStyle w:val="Hyperlink"/>
@@ -617,7 +1363,7 @@
       <w:r>
         <w:t xml:space="preserve"> </w:t>
       </w:r>
-      <w:hyperlink r:id="rId19" w:history="1">
+      <w:hyperlink r:id="rId40" w:history="1">
         <w:r>
           <w:rPr>
             <w:rStyle w:val="Hyperlink"/>
@@ -652,7 +1398,7 @@
       <w:r>
         <w:t xml:space="preserve"> </w:t>
       </w:r>
-      <w:hyperlink r:id="rId20" w:history="1">
+      <w:hyperlink r:id="rId41" w:history="1">
         <w:r>
           <w:rPr>
             <w:rStyle w:val="Hyperlink"/>
@@ -676,7 +1422,7 @@
       <w:r>
         <w:t xml:space="preserve">#7 </w:t>
       </w:r>
-      <w:hyperlink r:id="rId21" w:history="1">
+      <w:hyperlink r:id="rId42" w:history="1">
         <w:r>
           <w:rPr>
             <w:rStyle w:val="Hyperlink"/>
@@ -944,6 +1690,119 @@
     </w:lvl>
   </w:abstractNum>
   <w:abstractNum w:abstractNumId="1" w15:restartNumberingAfterBreak="0">
+    <w:nsid w:val="21DF3018"/>
+    <w:multiLevelType w:val="hybridMultilevel"/>
+    <w:tmpl w:val="9E362B6C"/>
+    <w:lvl w:ilvl="0" w:tplc="30BE4CE0">
+      <w:start w:val="1"/>
+      <w:numFmt w:val="bullet"/>
+      <w:lvlText w:val=""/>
+      <w:lvlJc w:val="left"/>
+      <w:pPr>
+        <w:ind w:left="720" w:hanging="360"/>
+      </w:pPr>
+      <w:rPr>
+        <w:rFonts w:ascii="Wingdings" w:hAnsi="Wingdings" w:hint="default"/>
+      </w:rPr>
+    </w:lvl>
+    <w:lvl w:ilvl="1" w:tplc="04090003" w:tentative="1">
+      <w:start w:val="1"/>
+      <w:numFmt w:val="bullet"/>
+      <w:lvlText w:val="o"/>
+      <w:lvlJc w:val="left"/>
+      <w:pPr>
+        <w:ind w:left="1440" w:hanging="360"/>
+      </w:pPr>
+      <w:rPr>
+        <w:rFonts w:ascii="Courier New" w:hAnsi="Courier New" w:cs="Courier New" w:hint="default"/>
+      </w:rPr>
+    </w:lvl>
+    <w:lvl w:ilvl="2" w:tplc="04090005" w:tentative="1">
+      <w:start w:val="1"/>
+      <w:numFmt w:val="bullet"/>
+      <w:lvlText w:val=""/>
+      <w:lvlJc w:val="left"/>
+      <w:pPr>
+        <w:ind w:left="2160" w:hanging="360"/>
+      </w:pPr>
+      <w:rPr>
+        <w:rFonts w:ascii="Wingdings" w:hAnsi="Wingdings" w:hint="default"/>
+      </w:rPr>
+    </w:lvl>
+    <w:lvl w:ilvl="3" w:tplc="04090001" w:tentative="1">
+      <w:start w:val="1"/>
+      <w:numFmt w:val="bullet"/>
+      <w:lvlText w:val=""/>
+      <w:lvlJc w:val="left"/>
+      <w:pPr>
+        <w:ind w:left="2880" w:hanging="360"/>
+      </w:pPr>
+      <w:rPr>
+        <w:rFonts w:ascii="Symbol" w:hAnsi="Symbol" w:hint="default"/>
+      </w:rPr>
+    </w:lvl>
+    <w:lvl w:ilvl="4" w:tplc="04090003" w:tentative="1">
+      <w:start w:val="1"/>
+      <w:numFmt w:val="bullet"/>
+      <w:lvlText w:val="o"/>
+      <w:lvlJc w:val="left"/>
+      <w:pPr>
+        <w:ind w:left="3600" w:hanging="360"/>
+      </w:pPr>
+      <w:rPr>
+        <w:rFonts w:ascii="Courier New" w:hAnsi="Courier New" w:cs="Courier New" w:hint="default"/>
+      </w:rPr>
+    </w:lvl>
+    <w:lvl w:ilvl="5" w:tplc="04090005" w:tentative="1">
+      <w:start w:val="1"/>
+      <w:numFmt w:val="bullet"/>
+      <w:lvlText w:val=""/>
+      <w:lvlJc w:val="left"/>
+      <w:pPr>
+        <w:ind w:left="4320" w:hanging="360"/>
+      </w:pPr>
+      <w:rPr>
+        <w:rFonts w:ascii="Wingdings" w:hAnsi="Wingdings" w:hint="default"/>
+      </w:rPr>
+    </w:lvl>
+    <w:lvl w:ilvl="6" w:tplc="04090001" w:tentative="1">
+      <w:start w:val="1"/>
+      <w:numFmt w:val="bullet"/>
+      <w:lvlText w:val=""/>
+      <w:lvlJc w:val="left"/>
+      <w:pPr>
+        <w:ind w:left="5040" w:hanging="360"/>
+      </w:pPr>
+      <w:rPr>
+        <w:rFonts w:ascii="Symbol" w:hAnsi="Symbol" w:hint="default"/>
+      </w:rPr>
+    </w:lvl>
+    <w:lvl w:ilvl="7" w:tplc="04090003" w:tentative="1">
+      <w:start w:val="1"/>
+      <w:numFmt w:val="bullet"/>
+      <w:lvlText w:val="o"/>
+      <w:lvlJc w:val="left"/>
+      <w:pPr>
+        <w:ind w:left="5760" w:hanging="360"/>
+      </w:pPr>
+      <w:rPr>
+        <w:rFonts w:ascii="Courier New" w:hAnsi="Courier New" w:cs="Courier New" w:hint="default"/>
+      </w:rPr>
+    </w:lvl>
+    <w:lvl w:ilvl="8" w:tplc="04090005" w:tentative="1">
+      <w:start w:val="1"/>
+      <w:numFmt w:val="bullet"/>
+      <w:lvlText w:val=""/>
+      <w:lvlJc w:val="left"/>
+      <w:pPr>
+        <w:ind w:left="6480" w:hanging="360"/>
+      </w:pPr>
+      <w:rPr>
+        <w:rFonts w:ascii="Wingdings" w:hAnsi="Wingdings" w:hint="default"/>
+      </w:rPr>
+    </w:lvl>
+  </w:abstractNum>
+  <w:abstractNum w:abstractNumId="2" w15:restartNumberingAfterBreak="0">
     <w:nsid w:val="221670BB"/>
     <w:multiLevelType w:val="hybridMultilevel"/>
     <w:tmpl w:val="16DEA196"/>
@@ -1083,7 +1942,7 @@
       </w:rPr>
     </w:lvl>
   </w:abstractNum>
-  <w:abstractNum w:abstractNumId="2" w15:restartNumberingAfterBreak="0">
+  <w:abstractNum w:abstractNumId="3" w15:restartNumberingAfterBreak="0">
     <w:nsid w:val="2AD8531F"/>
     <w:multiLevelType w:val="hybridMultilevel"/>
     <w:tmpl w:val="06C04782"/>
@@ -1223,7 +2082,7 @@
       </w:rPr>
     </w:lvl>
   </w:abstractNum>
-  <w:abstractNum w:abstractNumId="3" w15:restartNumberingAfterBreak="0">
+  <w:abstractNum w:abstractNumId="4" w15:restartNumberingAfterBreak="0">
     <w:nsid w:val="37D535AC"/>
     <w:multiLevelType w:val="hybridMultilevel"/>
     <w:tmpl w:val="6C2C6BA8"/>
@@ -1363,7 +2222,7 @@
       </w:rPr>
     </w:lvl>
   </w:abstractNum>
-  <w:abstractNum w:abstractNumId="4" w15:restartNumberingAfterBreak="0">
+  <w:abstractNum w:abstractNumId="5" w15:restartNumberingAfterBreak="0">
     <w:nsid w:val="3EBB4C2C"/>
     <w:multiLevelType w:val="hybridMultilevel"/>
     <w:tmpl w:val="E20C717A"/>
@@ -1503,7 +2362,7 @@
       </w:rPr>
     </w:lvl>
   </w:abstractNum>
-  <w:abstractNum w:abstractNumId="5" w15:restartNumberingAfterBreak="0">
+  <w:abstractNum w:abstractNumId="6" w15:restartNumberingAfterBreak="0">
     <w:nsid w:val="489B2C24"/>
     <w:multiLevelType w:val="hybridMultilevel"/>
     <w:tmpl w:val="184C8170"/>
@@ -1643,23 +2502,142 @@
       </w:rPr>
     </w:lvl>
   </w:abstractNum>
+  <w:abstractNum w:abstractNumId="7" w15:restartNumberingAfterBreak="0">
+    <w:nsid w:val="732C26AF"/>
+    <w:multiLevelType w:val="hybridMultilevel"/>
+    <w:tmpl w:val="81A419F8"/>
+    <w:lvl w:ilvl="0" w:tplc="04090001">
+      <w:start w:val="1"/>
+      <w:numFmt w:val="bullet"/>
+      <w:lvlText w:val=""/>
+      <w:lvlJc w:val="left"/>
+      <w:pPr>
+        <w:ind w:left="720" w:hanging="360"/>
+      </w:pPr>
+      <w:rPr>
+        <w:rFonts w:ascii="Symbol" w:hAnsi="Symbol" w:hint="default"/>
+      </w:rPr>
+    </w:lvl>
+    <w:lvl w:ilvl="1" w:tplc="04090003" w:tentative="1">
+      <w:start w:val="1"/>
+      <w:numFmt w:val="bullet"/>
+      <w:lvlText w:val="o"/>
+      <w:lvlJc w:val="left"/>
+      <w:pPr>
+        <w:ind w:left="1440" w:hanging="360"/>
+      </w:pPr>
+      <w:rPr>
+        <w:rFonts w:ascii="Courier New" w:hAnsi="Courier New" w:cs="Courier New" w:hint="default"/>
+      </w:rPr>
+    </w:lvl>
+    <w:lvl w:ilvl="2" w:tplc="04090005" w:tentative="1">
+      <w:start w:val="1"/>
+      <w:numFmt w:val="bullet"/>
+      <w:lvlText w:val=""/>
+      <w:lvlJc w:val="left"/>
+      <w:pPr>
+        <w:ind w:left="2160" w:hanging="360"/>
+      </w:pPr>
+      <w:rPr>
+        <w:rFonts w:ascii="Wingdings" w:hAnsi="Wingdings" w:hint="default"/>
+      </w:rPr>
+    </w:lvl>
+    <w:lvl w:ilvl="3" w:tplc="04090001" w:tentative="1">
+      <w:start w:val="1"/>
+      <w:numFmt w:val="bullet"/>
+      <w:lvlText w:val=""/>
+      <w:lvlJc w:val="left"/>
+      <w:pPr>
+        <w:ind w:left="2880" w:hanging="360"/>
+      </w:pPr>
+      <w:rPr>
+        <w:rFonts w:ascii="Symbol" w:hAnsi="Symbol" w:hint="default"/>
+      </w:rPr>
+    </w:lvl>
+    <w:lvl w:ilvl="4" w:tplc="04090003" w:tentative="1">
+      <w:start w:val="1"/>
+      <w:numFmt w:val="bullet"/>
+      <w:lvlText w:val="o"/>
+      <w:lvlJc w:val="left"/>
+      <w:pPr>
+        <w:ind w:left="3600" w:hanging="360"/>
+      </w:pPr>
+      <w:rPr>
+        <w:rFonts w:ascii="Courier New" w:hAnsi="Courier New" w:cs="Courier New" w:hint="default"/>
+      </w:rPr>
+    </w:lvl>
+    <w:lvl w:ilvl="5" w:tplc="04090005" w:tentative="1">
+      <w:start w:val="1"/>
+      <w:numFmt w:val="bullet"/>
+      <w:lvlText w:val=""/>
+      <w:lvlJc w:val="left"/>
+      <w:pPr>
+        <w:ind w:left="4320" w:hanging="360"/>
+      </w:pPr>
+      <w:rPr>
+        <w:rFonts w:ascii="Wingdings" w:hAnsi="Wingdings" w:hint="default"/>
+      </w:rPr>
+    </w:lvl>
+    <w:lvl w:ilvl="6" w:tplc="04090001" w:tentative="1">
+      <w:start w:val="1"/>
+      <w:numFmt w:val="bullet"/>
+      <w:lvlText w:val=""/>
+      <w:lvlJc w:val="left"/>
+      <w:pPr>
+        <w:ind w:left="5040" w:hanging="360"/>
+      </w:pPr>
+      <w:rPr>
+        <w:rFonts w:ascii="Symbol" w:hAnsi="Symbol" w:hint="default"/>
+      </w:rPr>
+    </w:lvl>
+    <w:lvl w:ilvl="7" w:tplc="04090003" w:tentative="1">
+      <w:start w:val="1"/>
+      <w:numFmt w:val="bullet"/>
+      <w:lvlText w:val="o"/>
+      <w:lvlJc w:val="left"/>
+      <w:pPr>
+        <w:ind w:left="5760" w:hanging="360"/>
+      </w:pPr>
+      <w:rPr>
+        <w:rFonts w:ascii="Courier New" w:hAnsi="Courier New" w:cs="Courier New" w:hint="default"/>
+      </w:rPr>
+    </w:lvl>
+    <w:lvl w:ilvl="8" w:tplc="04090005" w:tentative="1">
+      <w:start w:val="1"/>
+      <w:numFmt w:val="bullet"/>
+      <w:lvlText w:val=""/>
+      <w:lvlJc w:val="left"/>
+      <w:pPr>
+        <w:ind w:left="6480" w:hanging="360"/>
+      </w:pPr>
+      <w:rPr>
+        <w:rFonts w:ascii="Wingdings" w:hAnsi="Wingdings" w:hint="default"/>
+      </w:rPr>
+    </w:lvl>
+  </w:abstractNum>
   <w:num w:numId="1">
-    <w:abstractNumId w:val="1"/>
+    <w:abstractNumId w:val="2"/>
   </w:num>
   <w:num w:numId="2">
     <w:abstractNumId w:val="0"/>
   </w:num>
   <w:num w:numId="3">
-    <w:abstractNumId w:val="2"/>
+    <w:abstractNumId w:val="3"/>
   </w:num>
   <w:num w:numId="4">
+    <w:abstractNumId w:val="6"/>
+  </w:num>
+  <w:num w:numId="5">
     <w:abstractNumId w:val="5"/>
   </w:num>
-  <w:num w:numId="5">
+  <w:num w:numId="6">
     <w:abstractNumId w:val="4"/>
   </w:num>
-  <w:num w:numId="6">
-    <w:abstractNumId w:val="3"/>
+  <w:num w:numId="7">
+    <w:abstractNumId w:val="1"/>
+  </w:num>
+  <w:num w:numId="8">
+    <w:abstractNumId w:val="7"/>
   </w:num>
 </w:numbering>
 </file>
@@ -2106,6 +3084,50 @@
       <w:szCs w:val="26"/>
     </w:rPr>
   </w:style>
+  <w:style w:type="paragraph" w:styleId="Heading3">
+    <w:name w:val="heading 3"/>
+    <w:basedOn w:val="Normal"/>
+    <w:next w:val="Normal"/>
+    <w:link w:val="Heading3Char"/>
+    <w:uiPriority w:val="9"/>
+    <w:unhideWhenUsed/>
+    <w:qFormat/>
+    <w:rsid w:val="00F0043D"/>
+    <w:pPr>
+      <w:keepNext/>
+      <w:keepLines/>
+      <w:spacing w:before="40" w:after="0"/>
+      <w:outlineLvl w:val="2"/>
+    </w:pPr>
+    <w:rPr>
+      <w:rFonts w:asciiTheme="majorHAnsi" w:eastAsiaTheme="majorEastAsia" w:hAnsiTheme="majorHAnsi" w:cstheme="majorBidi"/>
+      <w:color w:val="1F3763" w:themeColor="accent1" w:themeShade="7F"/>
+      <w:sz w:val="24"/>
+      <w:szCs w:val="24"/>
+    </w:rPr>
+  </w:style>
+  <w:style w:type="paragraph" w:styleId="Heading4">
+    <w:name w:val="heading 4"/>
+    <w:basedOn w:val="Normal"/>
+    <w:next w:val="Normal"/>
+    <w:link w:val="Heading4Char"/>
+    <w:uiPriority w:val="9"/>
+    <w:unhideWhenUsed/>
+    <w:qFormat/>
+    <w:rsid w:val="00F0043D"/>
+    <w:pPr>
+      <w:keepNext/>
+      <w:keepLines/>
+      <w:spacing w:before="40" w:after="0"/>
+      <w:outlineLvl w:val="3"/>
+    </w:pPr>
+    <w:rPr>
+      <w:rFonts w:asciiTheme="majorHAnsi" w:eastAsiaTheme="majorEastAsia" w:hAnsiTheme="majorHAnsi" w:cstheme="majorBidi"/>
+      <w:i/>
+      <w:iCs/>
+      <w:color w:val="2F5496" w:themeColor="accent1" w:themeShade="BF"/>
+    </w:rPr>
+  </w:style>
   <w:style w:type="character" w:default="1" w:styleId="DefaultParagraphFont">
     <w:name w:val="Default Paragraph Font"/>
     <w:uiPriority w:val="1"/>
@@ -2206,6 +3228,44 @@
       <w:color w:val="2F5496" w:themeColor="accent1" w:themeShade="BF"/>
       <w:sz w:val="26"/>
       <w:szCs w:val="26"/>
+    </w:rPr>
+  </w:style>
+  <w:style w:type="character" w:customStyle="1" w:styleId="Heading3Char">
+    <w:name w:val="Heading 3 Char"/>
+    <w:basedOn w:val="DefaultParagraphFont"/>
+    <w:link w:val="Heading3"/>
+    <w:uiPriority w:val="9"/>
+    <w:rsid w:val="00F0043D"/>
+    <w:rPr>
+      <w:rFonts w:asciiTheme="majorHAnsi" w:eastAsiaTheme="majorEastAsia" w:hAnsiTheme="majorHAnsi" w:cstheme="majorBidi"/>
+      <w:color w:val="1F3763" w:themeColor="accent1" w:themeShade="7F"/>
+      <w:sz w:val="24"/>
+      <w:szCs w:val="24"/>
+    </w:rPr>
+  </w:style>
+  <w:style w:type="character" w:customStyle="1" w:styleId="Heading4Char">
+    <w:name w:val="Heading 4 Char"/>
+    <w:basedOn w:val="DefaultParagraphFont"/>
+    <w:link w:val="Heading4"/>
+    <w:uiPriority w:val="9"/>
+    <w:rsid w:val="00F0043D"/>
+    <w:rPr>
+      <w:rFonts w:asciiTheme="majorHAnsi" w:eastAsiaTheme="majorEastAsia" w:hAnsiTheme="majorHAnsi" w:cstheme="majorBidi"/>
+      <w:i/>
+      <w:iCs/>
+      <w:color w:val="2F5496" w:themeColor="accent1" w:themeShade="BF"/>
+    </w:rPr>
+  </w:style>
+  <w:style w:type="character" w:styleId="FollowedHyperlink">
+    <w:name w:val="FollowedHyperlink"/>
+    <w:basedOn w:val="DefaultParagraphFont"/>
+    <w:uiPriority w:val="99"/>
+    <w:semiHidden/>
+    <w:unhideWhenUsed/>
+    <w:rsid w:val="00F0043D"/>
+    <w:rPr>
+      <w:color w:val="954F72" w:themeColor="followedHyperlink"/>
+      <w:u w:val="single"/>
     </w:rPr>
   </w:style>
 </w:styles>

</xml_diff>

<commit_message>
Template Update + Misc
</commit_message>
<xml_diff>
--- a/Labs/70-534-LabGuide-Index.docx
+++ b/Labs/70-534-LabGuide-Index.docx
@@ -53,17 +53,35 @@
           <w:numId w:val="4"/>
         </w:numPr>
         <w:spacing w:after="100" w:afterAutospacing="1"/>
-        <w:rPr>
-          <w:b/>
-          <w:bCs/>
-        </w:rPr>
-      </w:pPr>
-      <w:r>
-        <w:rPr>
-          <w:b/>
-          <w:bCs/>
-        </w:rPr>
-        <w:t>Design Azure virtual networks - Extend on-premises</w:t>
+      </w:pPr>
+      <w:r>
+        <w:rPr>
+          <w:b/>
+          <w:bCs/>
+        </w:rPr>
+        <w:t>Create a virtual network using PowerShell</w:t>
+      </w:r>
+      <w:r>
+        <w:rPr>
+          <w:b/>
+          <w:bCs/>
+        </w:rPr>
+        <w:t xml:space="preserve"> </w:t>
+      </w:r>
+      <w:hyperlink r:id="rId6" w:history="1">
+        <w:r>
+          <w:rPr>
+            <w:rStyle w:val="Hyperlink"/>
+          </w:rPr>
+          <w:t>https://docs.microsoft.com/en-us/azure/virtual-network/virtual-networks-create-vnet-arm-ps</w:t>
+        </w:r>
+      </w:hyperlink>
+      <w:r>
+        <w:rPr>
+          <w:b/>
+          <w:bCs/>
+        </w:rPr>
+        <w:t xml:space="preserve"> </w:t>
       </w:r>
     </w:p>
     <w:p>
@@ -75,6 +93,155 @@
         <w:spacing w:after="100" w:afterAutospacing="1"/>
         <w:rPr>
           <w:b/>
+        </w:rPr>
+      </w:pPr>
+      <w:r>
+        <w:rPr>
+          <w:b/>
+        </w:rPr>
+        <w:t xml:space="preserve">Create a virtual network using the Azure CLI </w:t>
+      </w:r>
+      <w:r>
+        <w:rPr>
+          <w:b/>
+        </w:rPr>
+        <w:t xml:space="preserve"> </w:t>
+      </w:r>
+      <w:hyperlink r:id="rId7" w:history="1">
+        <w:r>
+          <w:rPr>
+            <w:rStyle w:val="Hyperlink"/>
+          </w:rPr>
+          <w:t>https://docs.microsoft.com/en-us/azure/virtual-network/virtual-networks-create-vnet-arm-cli</w:t>
+        </w:r>
+      </w:hyperlink>
+      <w:r>
+        <w:rPr>
+          <w:b/>
+        </w:rPr>
+        <w:t xml:space="preserve"> </w:t>
+      </w:r>
+    </w:p>
+    <w:p>
+      <w:pPr>
+        <w:numPr>
+          <w:ilvl w:val="0"/>
+          <w:numId w:val="4"/>
+        </w:numPr>
+        <w:spacing w:after="100" w:afterAutospacing="1"/>
+        <w:rPr>
+          <w:b/>
+          <w:bCs/>
+        </w:rPr>
+      </w:pPr>
+      <w:r>
+        <w:rPr>
+          <w:b/>
+          <w:bCs/>
+        </w:rPr>
+        <w:t>D</w:t>
+      </w:r>
+      <w:r>
+        <w:rPr>
+          <w:b/>
+          <w:bCs/>
+        </w:rPr>
+        <w:t>esign Azure virtual networks - Extend on-premises</w:t>
+      </w:r>
+    </w:p>
+    <w:p>
+      <w:pPr>
+        <w:numPr>
+          <w:ilvl w:val="0"/>
+          <w:numId w:val="4"/>
+        </w:numPr>
+        <w:spacing w:after="100" w:afterAutospacing="1"/>
+        <w:rPr>
+          <w:b/>
+          <w:bCs/>
+        </w:rPr>
+      </w:pPr>
+      <w:r>
+        <w:rPr>
+          <w:b/>
+          <w:bCs/>
+        </w:rPr>
+        <w:t>Create network security groups using the Azure portal</w:t>
+      </w:r>
+      <w:r>
+        <w:rPr>
+          <w:b/>
+          <w:bCs/>
+        </w:rPr>
+        <w:t xml:space="preserve"> </w:t>
+      </w:r>
+      <w:hyperlink r:id="rId8" w:history="1">
+        <w:r>
+          <w:rPr>
+            <w:rStyle w:val="Hyperlink"/>
+          </w:rPr>
+          <w:t>https://docs.microsoft.com/en-us/azure/virtual-network/virtual-networks-create-nsg-arm-pportal</w:t>
+        </w:r>
+      </w:hyperlink>
+      <w:r>
+        <w:rPr>
+          <w:b/>
+          <w:bCs/>
+        </w:rPr>
+        <w:t xml:space="preserve"> </w:t>
+      </w:r>
+    </w:p>
+    <w:p>
+      <w:pPr>
+        <w:numPr>
+          <w:ilvl w:val="0"/>
+          <w:numId w:val="4"/>
+        </w:numPr>
+        <w:spacing w:after="100" w:afterAutospacing="1"/>
+        <w:rPr>
+          <w:b/>
+          <w:bCs/>
+        </w:rPr>
+      </w:pPr>
+      <w:r>
+        <w:rPr>
+          <w:b/>
+          <w:bCs/>
+        </w:rPr>
+        <w:t>Create network security groups using PowerShell</w:t>
+      </w:r>
+      <w:r>
+        <w:rPr>
+          <w:b/>
+          <w:bCs/>
+        </w:rPr>
+        <w:t xml:space="preserve"> </w:t>
+      </w:r>
+      <w:hyperlink r:id="rId9" w:history="1">
+        <w:r>
+          <w:rPr>
+            <w:rStyle w:val="Hyperlink"/>
+          </w:rPr>
+          <w:t>https://docs.microsoft.com/en-us/azure/virtual-network/virtual-networks-create-nsg-arm-ps</w:t>
+        </w:r>
+      </w:hyperlink>
+      <w:r>
+        <w:rPr>
+          <w:b/>
+          <w:bCs/>
+        </w:rPr>
+        <w:t xml:space="preserve"> </w:t>
+      </w:r>
+    </w:p>
+    <w:p>
+      <w:pPr>
+        <w:numPr>
+          <w:ilvl w:val="0"/>
+          <w:numId w:val="4"/>
+        </w:numPr>
+        <w:spacing w:after="100" w:afterAutospacing="1"/>
+        <w:rPr>
+          <w:b/>
           <w:bCs/>
         </w:rPr>
       </w:pPr>
@@ -96,16 +263,30 @@
       <w:r>
         <w:t xml:space="preserve">#2 </w:t>
       </w:r>
-      <w:hyperlink r:id="rId6" w:history="1">
-        <w:r>
-          <w:rPr>
-            <w:rStyle w:val="Hyperlink"/>
+      <w:hyperlink r:id="rId10" w:history="1">
+        <w:r>
+          <w:rPr>
+            <w:rStyle w:val="Hyperlink"/>
+            <w:highlight w:val="yellow"/>
           </w:rPr>
           <w:t>Secure resources (20–25%)</w:t>
         </w:r>
       </w:hyperlink>
     </w:p>
-    <w:p/>
+    <w:p>
+      <w:pPr>
+        <w:numPr>
+          <w:ilvl w:val="0"/>
+          <w:numId w:val="4"/>
+        </w:numPr>
+        <w:spacing w:after="100" w:afterAutospacing="1"/>
+        <w:rPr>
+          <w:b/>
+        </w:rPr>
+      </w:pPr>
+      <w:bookmarkStart w:id="0" w:name="_GoBack"/>
+      <w:bookmarkEnd w:id="0"/>
+    </w:p>
     <w:p>
       <w:pPr>
         <w:pStyle w:val="Heading2"/>
@@ -113,7 +294,7 @@
       <w:r>
         <w:t xml:space="preserve">#3 </w:t>
       </w:r>
-      <w:hyperlink r:id="rId7" w:history="1">
+      <w:hyperlink r:id="rId11" w:history="1">
         <w:r>
           <w:rPr>
             <w:rStyle w:val="Hyperlink"/>
@@ -141,7 +322,7 @@
         </w:rPr>
         <w:t xml:space="preserve">Azure Storage Samples </w:t>
       </w:r>
-      <w:hyperlink r:id="rId8" w:history="1">
+      <w:hyperlink r:id="rId12" w:history="1">
         <w:r>
           <w:rPr>
             <w:rStyle w:val="Hyperlink"/>
@@ -183,7 +364,7 @@
         </w:rPr>
         <w:t xml:space="preserve"> </w:t>
       </w:r>
-      <w:hyperlink r:id="rId9" w:history="1">
+      <w:hyperlink r:id="rId13" w:history="1">
         <w:r>
           <w:rPr>
             <w:rStyle w:val="Hyperlink"/>
@@ -225,7 +406,7 @@
         </w:rPr>
         <w:br/>
       </w:r>
-      <w:hyperlink r:id="rId10" w:history="1">
+      <w:hyperlink r:id="rId14" w:history="1">
         <w:r>
           <w:rPr>
             <w:rStyle w:val="Hyperlink"/>
@@ -240,7 +421,7 @@
         </w:rPr>
         <w:br/>
       </w:r>
-      <w:hyperlink r:id="rId11" w:history="1">
+      <w:hyperlink r:id="rId15" w:history="1">
         <w:r>
           <w:rPr>
             <w:rStyle w:val="Hyperlink"/>
@@ -275,7 +456,7 @@
         </w:rPr>
         <w:t xml:space="preserve"> </w:t>
       </w:r>
-      <w:hyperlink r:id="rId12" w:history="1">
+      <w:hyperlink r:id="rId16" w:history="1">
         <w:r>
           <w:rPr>
             <w:rStyle w:val="Hyperlink"/>
@@ -301,10 +482,11 @@
       <w:r>
         <w:t xml:space="preserve">#4 </w:t>
       </w:r>
-      <w:hyperlink r:id="rId13" w:history="1">
-        <w:r>
-          <w:rPr>
-            <w:rStyle w:val="Hyperlink"/>
+      <w:hyperlink r:id="rId17" w:history="1">
+        <w:r>
+          <w:rPr>
+            <w:rStyle w:val="Hyperlink"/>
+            <w:highlight w:val="yellow"/>
           </w:rPr>
           <w:t>Design advanced applications (20–25%)</w:t>
         </w:r>
@@ -330,14 +512,7 @@
           <w:b/>
           <w:bCs/>
         </w:rPr>
-        <w:t xml:space="preserve">Advanced </w:t>
-      </w:r>
-      <w:r>
-        <w:rPr>
-          <w:b/>
-          <w:bCs/>
-        </w:rPr>
-        <w:t>Applications</w:t>
+        <w:t>Advanced Applications</w:t>
       </w:r>
     </w:p>
     <w:p>
@@ -347,7 +522,7 @@
       <w:r>
         <w:t xml:space="preserve">#5 </w:t>
       </w:r>
-      <w:hyperlink r:id="rId14" w:history="1">
+      <w:hyperlink r:id="rId18" w:history="1">
         <w:r>
           <w:rPr>
             <w:rStyle w:val="Hyperlink"/>
@@ -382,7 +557,7 @@
         </w:rPr>
         <w:t xml:space="preserve"> </w:t>
       </w:r>
-      <w:hyperlink r:id="rId15" w:history="1">
+      <w:hyperlink r:id="rId19" w:history="1">
         <w:r>
           <w:rPr>
             <w:rStyle w:val="Hyperlink"/>
@@ -417,36 +592,12 @@
         </w:rPr>
         <w:t xml:space="preserve">Creating and Managing a Mobile App </w:t>
       </w:r>
-      <w:hyperlink r:id="rId16" w:history="1">
-        <w:r>
-          <w:rPr>
-            <w:rStyle w:val="Hyperlink"/>
-          </w:rPr>
-          <w:t>https://github.com/dstolts/70-534/blob/master/Labs/MobileAppsL</w:t>
-        </w:r>
-        <w:r>
-          <w:rPr>
-            <w:rStyle w:val="Hyperlink"/>
-          </w:rPr>
-          <w:t>a</w:t>
-        </w:r>
-        <w:r>
-          <w:rPr>
-            <w:rStyle w:val="Hyperlink"/>
-          </w:rPr>
-          <w:t>b</w:t>
-        </w:r>
-        <w:r>
-          <w:rPr>
-            <w:rStyle w:val="Hyperlink"/>
-          </w:rPr>
-          <w:t>.</w:t>
-        </w:r>
-        <w:r>
-          <w:rPr>
-            <w:rStyle w:val="Hyperlink"/>
-          </w:rPr>
-          <w:t>pdf</w:t>
+      <w:hyperlink r:id="rId20" w:history="1">
+        <w:r>
+          <w:rPr>
+            <w:rStyle w:val="Hyperlink"/>
+          </w:rPr>
+          <w:t>https://github.com/dstolts/70-534/blob/master/Labs/MobileAppsLab.pdf</w:t>
         </w:r>
       </w:hyperlink>
     </w:p>
@@ -486,7 +637,7 @@
         </w:rPr>
         <w:t xml:space="preserve">Creating and Managing a Mobile App </w:t>
       </w:r>
-      <w:hyperlink r:id="rId17" w:history="1">
+      <w:hyperlink r:id="rId21" w:history="1">
         <w:r>
           <w:rPr>
             <w:rStyle w:val="Hyperlink"/>
@@ -535,7 +686,7 @@
         </w:rPr>
         <w:t xml:space="preserve"> </w:t>
       </w:r>
-      <w:hyperlink r:id="rId18" w:history="1">
+      <w:hyperlink r:id="rId22" w:history="1">
         <w:r>
           <w:rPr>
             <w:rStyle w:val="Hyperlink"/>
@@ -564,6 +715,7 @@
           <w:b/>
           <w:bCs/>
         </w:rPr>
+        <w:lastRenderedPageBreak/>
         <w:t xml:space="preserve">.NET </w:t>
       </w:r>
       <w:r>
@@ -580,7 +732,7 @@
         </w:rPr>
         <w:t xml:space="preserve"> </w:t>
       </w:r>
-      <w:hyperlink r:id="rId19" w:history="1">
+      <w:hyperlink r:id="rId23" w:history="1">
         <w:r>
           <w:rPr>
             <w:rStyle w:val="Hyperlink"/>
@@ -616,7 +768,7 @@
         </w:rPr>
         <w:t xml:space="preserve">Integrating Azure AD into a Java web application </w:t>
       </w:r>
-      <w:hyperlink r:id="rId20" w:history="1">
+      <w:hyperlink r:id="rId24" w:history="1">
         <w:r>
           <w:rPr>
             <w:rStyle w:val="Hyperlink"/>
@@ -645,7 +797,7 @@
         </w:rPr>
         <w:t xml:space="preserve">Calling the Azure AD Graph API in a web application </w:t>
       </w:r>
-      <w:hyperlink r:id="rId21" w:history="1">
+      <w:hyperlink r:id="rId25" w:history="1">
         <w:r>
           <w:rPr>
             <w:rStyle w:val="Hyperlink"/>
@@ -667,10 +819,9 @@
           <w:b/>
           <w:bCs/>
         </w:rPr>
-        <w:lastRenderedPageBreak/>
         <w:t xml:space="preserve">Node.js Integrating Azure AD into a NodeJS web application </w:t>
       </w:r>
-      <w:hyperlink r:id="rId22" w:history="1">
+      <w:hyperlink r:id="rId26" w:history="1">
         <w:r>
           <w:rPr>
             <w:rStyle w:val="Hyperlink"/>
@@ -694,7 +845,7 @@
         </w:rPr>
         <w:t xml:space="preserve">Node.js Securing a web API with Azure AD </w:t>
       </w:r>
-      <w:hyperlink r:id="rId23" w:history="1">
+      <w:hyperlink r:id="rId27" w:history="1">
         <w:r>
           <w:rPr>
             <w:rStyle w:val="Hyperlink"/>
@@ -767,7 +918,7 @@
         <w:spacing w:after="0"/>
         <w:ind w:left="720"/>
       </w:pPr>
-      <w:hyperlink r:id="rId24" w:history="1">
+      <w:hyperlink r:id="rId28" w:history="1">
         <w:r>
           <w:rPr>
             <w:rStyle w:val="Hyperlink"/>
@@ -868,7 +1019,7 @@
       <w:r>
         <w:br/>
       </w:r>
-      <w:hyperlink r:id="rId25" w:history="1">
+      <w:hyperlink r:id="rId29" w:history="1">
         <w:r>
           <w:rPr>
             <w:rStyle w:val="Hyperlink"/>
@@ -894,14 +1045,7 @@
           <w:b/>
           <w:bCs/>
         </w:rPr>
-        <w:t>Android Application Tutorial</w:t>
-      </w:r>
-      <w:r>
-        <w:rPr>
-          <w:b/>
-          <w:bCs/>
-        </w:rPr>
-        <w:t xml:space="preserve">: </w:t>
+        <w:t xml:space="preserve">Android Application Tutorial: </w:t>
       </w:r>
       <w:r>
         <w:t>Azure AD B2C: Sign-in using an Android application</w:t>
@@ -909,7 +1053,7 @@
       <w:r>
         <w:br/>
       </w:r>
-      <w:hyperlink r:id="rId26" w:history="1">
+      <w:hyperlink r:id="rId30" w:history="1">
         <w:r>
           <w:rPr>
             <w:rStyle w:val="Hyperlink"/>
@@ -950,7 +1094,7 @@
       <w:r>
         <w:br/>
       </w:r>
-      <w:hyperlink r:id="rId27" w:history="1">
+      <w:hyperlink r:id="rId31" w:history="1">
         <w:r>
           <w:rPr>
             <w:rStyle w:val="Hyperlink"/>
@@ -1003,7 +1147,7 @@
         </w:rPr>
         <w:t xml:space="preserve"> </w:t>
       </w:r>
-      <w:hyperlink r:id="rId28" w:history="1">
+      <w:hyperlink r:id="rId32" w:history="1">
         <w:r>
           <w:rPr>
             <w:rStyle w:val="Hyperlink"/>
@@ -1044,7 +1188,7 @@
       <w:r>
         <w:br/>
       </w:r>
-      <w:hyperlink r:id="rId29" w:history="1">
+      <w:hyperlink r:id="rId33" w:history="1">
         <w:r>
           <w:rPr>
             <w:rStyle w:val="Hyperlink"/>
@@ -1073,6 +1217,7 @@
           <w:b/>
           <w:bCs/>
         </w:rPr>
+        <w:lastRenderedPageBreak/>
         <w:t>Windows Desktop Tutorial</w:t>
       </w:r>
       <w:r>
@@ -1082,15 +1227,13 @@
         </w:rPr>
         <w:t xml:space="preserve">: </w:t>
       </w:r>
-      <w:bookmarkStart w:id="0" w:name="_GoBack"/>
-      <w:bookmarkEnd w:id="0"/>
       <w:r>
         <w:t>Azure AD B2C: Build a Windows desktop app</w:t>
       </w:r>
       <w:r>
         <w:br/>
       </w:r>
-      <w:hyperlink r:id="rId30" w:history="1">
+      <w:hyperlink r:id="rId34" w:history="1">
         <w:r>
           <w:rPr>
             <w:rStyle w:val="Hyperlink"/>
@@ -1112,10 +1255,9 @@
         </w:rPr>
       </w:pPr>
       <w:r>
-        <w:lastRenderedPageBreak/>
         <w:t xml:space="preserve">#6 </w:t>
       </w:r>
-      <w:hyperlink r:id="rId31" w:history="1">
+      <w:hyperlink r:id="rId35" w:history="1">
         <w:r>
           <w:rPr>
             <w:rStyle w:val="Heading2Char"/>
@@ -1141,7 +1283,7 @@
       <w:r>
         <w:t xml:space="preserve"> </w:t>
       </w:r>
-      <w:hyperlink r:id="rId32" w:history="1">
+      <w:hyperlink r:id="rId36" w:history="1">
         <w:r>
           <w:rPr>
             <w:rStyle w:val="Hyperlink"/>
@@ -1168,7 +1310,7 @@
       <w:r>
         <w:t xml:space="preserve"> </w:t>
       </w:r>
-      <w:hyperlink r:id="rId33" w:history="1">
+      <w:hyperlink r:id="rId37" w:history="1">
         <w:r>
           <w:rPr>
             <w:rStyle w:val="Hyperlink"/>
@@ -1195,7 +1337,7 @@
         </w:rPr>
         <w:t xml:space="preserve">My first graphical runbook </w:t>
       </w:r>
-      <w:hyperlink r:id="rId34" w:history="1">
+      <w:hyperlink r:id="rId38" w:history="1">
         <w:r>
           <w:rPr>
             <w:rStyle w:val="Hyperlink"/>
@@ -1222,7 +1364,7 @@
         </w:rPr>
         <w:t xml:space="preserve">My first PowerShell runbook </w:t>
       </w:r>
-      <w:hyperlink r:id="rId35" w:history="1">
+      <w:hyperlink r:id="rId39" w:history="1">
         <w:r>
           <w:rPr>
             <w:rStyle w:val="Hyperlink"/>
@@ -1249,7 +1391,7 @@
         </w:rPr>
         <w:t xml:space="preserve">My first PowerShell Workflow runbook </w:t>
       </w:r>
-      <w:hyperlink r:id="rId36" w:history="1">
+      <w:hyperlink r:id="rId40" w:history="1">
         <w:r>
           <w:rPr>
             <w:rStyle w:val="Hyperlink"/>
@@ -1284,7 +1426,7 @@
       <w:r>
         <w:t xml:space="preserve"> </w:t>
       </w:r>
-      <w:hyperlink r:id="rId37" w:history="1">
+      <w:hyperlink r:id="rId41" w:history="1">
         <w:r>
           <w:rPr>
             <w:rStyle w:val="Hyperlink"/>
@@ -1306,7 +1448,7 @@
         </w:rPr>
         <w:t xml:space="preserve">How Azure Backup Works in 10 mins </w:t>
       </w:r>
-      <w:hyperlink r:id="rId38" w:history="1">
+      <w:hyperlink r:id="rId42" w:history="1">
         <w:r>
           <w:rPr>
             <w:rStyle w:val="Hyperlink"/>
@@ -1343,7 +1485,7 @@
       <w:r>
         <w:t xml:space="preserve"> </w:t>
       </w:r>
-      <w:hyperlink r:id="rId39" w:history="1">
+      <w:hyperlink r:id="rId43" w:history="1">
         <w:r>
           <w:rPr>
             <w:rStyle w:val="Hyperlink"/>
@@ -1363,7 +1505,7 @@
       <w:r>
         <w:t xml:space="preserve"> </w:t>
       </w:r>
-      <w:hyperlink r:id="rId40" w:history="1">
+      <w:hyperlink r:id="rId44" w:history="1">
         <w:r>
           <w:rPr>
             <w:rStyle w:val="Hyperlink"/>
@@ -1398,7 +1540,7 @@
       <w:r>
         <w:t xml:space="preserve"> </w:t>
       </w:r>
-      <w:hyperlink r:id="rId41" w:history="1">
+      <w:hyperlink r:id="rId45" w:history="1">
         <w:r>
           <w:rPr>
             <w:rStyle w:val="Hyperlink"/>
@@ -1422,7 +1564,7 @@
       <w:r>
         <w:t xml:space="preserve">#7 </w:t>
       </w:r>
-      <w:hyperlink r:id="rId42" w:history="1">
+      <w:hyperlink r:id="rId46" w:history="1">
         <w:r>
           <w:rPr>
             <w:rStyle w:val="Hyperlink"/>
@@ -3131,6 +3273,7 @@
   <w:style w:type="character" w:default="1" w:styleId="DefaultParagraphFont">
     <w:name w:val="Default Paragraph Font"/>
     <w:uiPriority w:val="1"/>
+    <w:semiHidden/>
     <w:unhideWhenUsed/>
   </w:style>
   <w:style w:type="table" w:default="1" w:styleId="TableNormal">

</xml_diff>